<commit_message>
Add functions of Customer, Disk, Title in DAO
</commit_message>
<xml_diff>
--- a/Document/VIDEO RENTAL PROJECT'S API.docx
+++ b/Document/VIDEO RENTAL PROJECT'S API.docx
@@ -1,6 +1,6 @@
 
 <file path=word/document.xml><?xml version="1.0" encoding="utf-8"?>
-<w:document xmlns:wpc="http://schemas.microsoft.com/office/word/2010/wordprocessingCanvas" xmlns:cx="http://schemas.microsoft.com/office/drawing/2014/chartex" xmlns:mc="http://schemas.openxmlformats.org/markup-compatibility/2006" xmlns:o="urn:schemas-microsoft-com:office:office" xmlns:r="http://schemas.openxmlformats.org/officeDocument/2006/relationships" xmlns:m="http://schemas.openxmlformats.org/officeDocument/2006/math" xmlns:v="urn:schemas-microsoft-com:vml" xmlns:wp14="http://schemas.microsoft.com/office/word/2010/wordprocessingDrawing" xmlns:wp="http://schemas.openxmlformats.org/drawingml/2006/wordprocessingDrawing" xmlns:w10="urn:schemas-microsoft-com:office:word" xmlns:w="http://schemas.openxmlformats.org/wordprocessingml/2006/main" xmlns:w14="http://schemas.microsoft.com/office/word/2010/wordml" xmlns:w15="http://schemas.microsoft.com/office/word/2012/wordml" xmlns:w16se="http://schemas.microsoft.com/office/word/2015/wordml/symex" xmlns:wpg="http://schemas.microsoft.com/office/word/2010/wordprocessingGroup" xmlns:wpi="http://schemas.microsoft.com/office/word/2010/wordprocessingInk" xmlns:wne="http://schemas.microsoft.com/office/word/2006/wordml" xmlns:wps="http://schemas.microsoft.com/office/word/2010/wordprocessingShape" mc:Ignorable="w14 w15 w16se wp14">
+<w:document xmlns:wpc="http://schemas.microsoft.com/office/word/2010/wordprocessingCanvas" xmlns:mc="http://schemas.openxmlformats.org/markup-compatibility/2006" xmlns:o="urn:schemas-microsoft-com:office:office" xmlns:r="http://schemas.openxmlformats.org/officeDocument/2006/relationships" xmlns:m="http://schemas.openxmlformats.org/officeDocument/2006/math" xmlns:v="urn:schemas-microsoft-com:vml" xmlns:wp14="http://schemas.microsoft.com/office/word/2010/wordprocessingDrawing" xmlns:wp="http://schemas.openxmlformats.org/drawingml/2006/wordprocessingDrawing" xmlns:w10="urn:schemas-microsoft-com:office:word" xmlns:w="http://schemas.openxmlformats.org/wordprocessingml/2006/main" xmlns:w14="http://schemas.microsoft.com/office/word/2010/wordml" xmlns:w15="http://schemas.microsoft.com/office/word/2012/wordml" xmlns:wpg="http://schemas.microsoft.com/office/word/2010/wordprocessingGroup" xmlns:wpi="http://schemas.microsoft.com/office/word/2010/wordprocessingInk" xmlns:wne="http://schemas.microsoft.com/office/word/2006/wordml" xmlns:wps="http://schemas.microsoft.com/office/word/2010/wordprocessingShape" mc:Ignorable="w14 w15 wp14">
   <w:body>
     <w:p>
       <w:pPr>
@@ -959,7 +959,31 @@
           <w:sz w:val="28"/>
           <w:szCs w:val="28"/>
         </w:rPr>
-        <w:t>+ List&lt;Customer&gt;: GetCustomer(int num)</w:t>
+        <w:t>+ Customer</w:t>
+      </w:r>
+      <w:r>
+        <w:rPr>
+          <w:rFonts w:ascii="Times New Roman" w:hAnsi="Times New Roman" w:cs="Times New Roman"/>
+          <w:sz w:val="28"/>
+          <w:szCs w:val="28"/>
+        </w:rPr>
+        <w:t xml:space="preserve">: GetCustomer(int </w:t>
+      </w:r>
+      <w:r>
+        <w:rPr>
+          <w:rFonts w:ascii="Times New Roman" w:hAnsi="Times New Roman" w:cs="Times New Roman"/>
+          <w:sz w:val="28"/>
+          <w:szCs w:val="28"/>
+        </w:rPr>
+        <w:t>customerID</w:t>
+      </w:r>
+      <w:r>
+        <w:rPr>
+          <w:rFonts w:ascii="Times New Roman" w:hAnsi="Times New Roman" w:cs="Times New Roman"/>
+          <w:sz w:val="28"/>
+          <w:szCs w:val="28"/>
+        </w:rPr>
+        <w:t>)</w:t>
       </w:r>
     </w:p>
     <w:p>
@@ -1071,31 +1095,7 @@
           <w:szCs w:val="28"/>
         </w:rPr>
         <w:lastRenderedPageBreak/>
-        <w:t xml:space="preserve">+ </w:t>
-      </w:r>
-      <w:r>
-        <w:rPr>
-          <w:rFonts w:ascii="Times New Roman" w:hAnsi="Times New Roman" w:cs="Times New Roman"/>
-          <w:sz w:val="28"/>
-          <w:szCs w:val="28"/>
-        </w:rPr>
-        <w:t>Void: WriteTransaction</w:t>
-      </w:r>
-      <w:r>
-        <w:rPr>
-          <w:rFonts w:ascii="Times New Roman" w:hAnsi="Times New Roman" w:cs="Times New Roman"/>
-          <w:sz w:val="28"/>
-          <w:szCs w:val="28"/>
-        </w:rPr>
-        <w:t xml:space="preserve"> </w:t>
-      </w:r>
-      <w:r>
-        <w:rPr>
-          <w:rFonts w:ascii="Times New Roman" w:hAnsi="Times New Roman" w:cs="Times New Roman"/>
-          <w:sz w:val="28"/>
-          <w:szCs w:val="28"/>
-        </w:rPr>
-        <w:t>(TransactionDetail transaction)// update</w:t>
+        <w:t>+ Void: WriteTransaction (TransactionDetail transaction)// update</w:t>
       </w:r>
     </w:p>
     <w:p>
@@ -1163,15 +1163,7 @@
           <w:sz w:val="28"/>
           <w:szCs w:val="28"/>
         </w:rPr>
-        <w:t>Transaction</w:t>
-      </w:r>
-      <w:r>
-        <w:rPr>
-          <w:rFonts w:ascii="Times New Roman" w:hAnsi="Times New Roman" w:cs="Times New Roman"/>
-          <w:sz w:val="28"/>
-          <w:szCs w:val="28"/>
-        </w:rPr>
-        <w:t>Detail</w:t>
+        <w:t>TransactionDetail</w:t>
       </w:r>
       <w:r>
         <w:rPr>
@@ -1203,39 +1195,7 @@
           <w:sz w:val="28"/>
           <w:szCs w:val="28"/>
         </w:rPr>
-        <w:t>Transaction</w:t>
-      </w:r>
-      <w:r>
-        <w:rPr>
-          <w:rFonts w:ascii="Times New Roman" w:hAnsi="Times New Roman" w:cs="Times New Roman"/>
-          <w:sz w:val="28"/>
-          <w:szCs w:val="28"/>
-        </w:rPr>
-        <w:t>Detail</w:t>
-      </w:r>
-      <w:r>
-        <w:rPr>
-          <w:rFonts w:ascii="Times New Roman" w:hAnsi="Times New Roman" w:cs="Times New Roman"/>
-          <w:sz w:val="28"/>
-          <w:szCs w:val="28"/>
-        </w:rPr>
-        <w:t xml:space="preserve">(String </w:t>
-      </w:r>
-      <w:r>
-        <w:rPr>
-          <w:rFonts w:ascii="Times New Roman" w:hAnsi="Times New Roman" w:cs="Times New Roman"/>
-          <w:sz w:val="28"/>
-          <w:szCs w:val="28"/>
-        </w:rPr>
-        <w:t>trasanctionID</w:t>
-      </w:r>
-      <w:r>
-        <w:rPr>
-          <w:rFonts w:ascii="Times New Roman" w:hAnsi="Times New Roman" w:cs="Times New Roman"/>
-          <w:sz w:val="28"/>
-          <w:szCs w:val="28"/>
-        </w:rPr>
-        <w:t>)</w:t>
+        <w:t>TransactionDetail(String trasanctionID)</w:t>
       </w:r>
     </w:p>
     <w:p>
@@ -1311,6 +1271,68 @@
           <w:sz w:val="28"/>
           <w:szCs w:val="28"/>
         </w:rPr>
+        <w:t xml:space="preserve"> GetRentedDisks (int num)</w:t>
+      </w:r>
+    </w:p>
+    <w:p>
+      <w:pPr>
+        <w:pStyle w:val="ListParagraph"/>
+        <w:ind w:left="1080"/>
+        <w:rPr>
+          <w:rFonts w:ascii="Times New Roman" w:hAnsi="Times New Roman" w:cs="Times New Roman"/>
+          <w:sz w:val="28"/>
+          <w:szCs w:val="28"/>
+        </w:rPr>
+      </w:pPr>
+      <w:r>
+        <w:rPr>
+          <w:rFonts w:ascii="Times New Roman" w:hAnsi="Times New Roman" w:cs="Times New Roman"/>
+          <w:sz w:val="28"/>
+          <w:szCs w:val="28"/>
+        </w:rPr>
+        <w:t>+ Void: UpdateDisk(Disk disk)</w:t>
+      </w:r>
+    </w:p>
+    <w:p>
+      <w:pPr>
+        <w:pStyle w:val="ListParagraph"/>
+        <w:ind w:left="1080"/>
+        <w:rPr>
+          <w:rFonts w:ascii="Times New Roman" w:hAnsi="Times New Roman" w:cs="Times New Roman"/>
+          <w:sz w:val="28"/>
+          <w:szCs w:val="28"/>
+        </w:rPr>
+      </w:pPr>
+      <w:r>
+        <w:rPr>
+          <w:rFonts w:ascii="Times New Roman" w:hAnsi="Times New Roman" w:cs="Times New Roman"/>
+          <w:sz w:val="28"/>
+          <w:szCs w:val="28"/>
+        </w:rPr>
+        <w:t>+ Void: AddNewDisk</w:t>
+      </w:r>
+      <w:r>
+        <w:rPr>
+          <w:rFonts w:ascii="Times New Roman" w:hAnsi="Times New Roman" w:cs="Times New Roman"/>
+          <w:sz w:val="28"/>
+          <w:szCs w:val="28"/>
+        </w:rPr>
+        <w:t>(</w:t>
+      </w:r>
+      <w:r>
+        <w:rPr>
+          <w:rFonts w:ascii="Times New Roman" w:hAnsi="Times New Roman" w:cs="Times New Roman"/>
+          <w:sz w:val="28"/>
+          <w:szCs w:val="28"/>
+        </w:rPr>
+        <w:t>Disk</w:t>
+      </w:r>
+      <w:r>
+        <w:rPr>
+          <w:rFonts w:ascii="Times New Roman" w:hAnsi="Times New Roman" w:cs="Times New Roman"/>
+          <w:sz w:val="28"/>
+          <w:szCs w:val="28"/>
+        </w:rPr>
         <w:t xml:space="preserve"> </w:t>
       </w:r>
       <w:r>
@@ -1319,43 +1341,180 @@
           <w:sz w:val="28"/>
           <w:szCs w:val="28"/>
         </w:rPr>
-        <w:t>Get</w:t>
-      </w:r>
-      <w:r>
-        <w:rPr>
-          <w:rFonts w:ascii="Times New Roman" w:hAnsi="Times New Roman" w:cs="Times New Roman"/>
-          <w:sz w:val="28"/>
-          <w:szCs w:val="28"/>
-        </w:rPr>
-        <w:t xml:space="preserve">RentedDisks </w:t>
-      </w:r>
-      <w:r>
-        <w:rPr>
-          <w:rFonts w:ascii="Times New Roman" w:hAnsi="Times New Roman" w:cs="Times New Roman"/>
-          <w:sz w:val="28"/>
-          <w:szCs w:val="28"/>
-        </w:rPr>
-        <w:t>(int num)</w:t>
-      </w:r>
-    </w:p>
-    <w:p>
-      <w:pPr>
-        <w:pStyle w:val="ListParagraph"/>
-        <w:ind w:left="1080"/>
-        <w:rPr>
-          <w:rFonts w:ascii="Times New Roman" w:hAnsi="Times New Roman" w:cs="Times New Roman"/>
-          <w:sz w:val="28"/>
-          <w:szCs w:val="28"/>
-        </w:rPr>
-      </w:pPr>
-      <w:r>
-        <w:rPr>
-          <w:rFonts w:ascii="Times New Roman" w:hAnsi="Times New Roman" w:cs="Times New Roman"/>
-          <w:sz w:val="28"/>
-          <w:szCs w:val="28"/>
-        </w:rPr>
-        <w:t>+ Void: UpdateDisk(Disk disk)</w:t>
-      </w:r>
+        <w:t>disk</w:t>
+      </w:r>
+      <w:r>
+        <w:rPr>
+          <w:rFonts w:ascii="Times New Roman" w:hAnsi="Times New Roman" w:cs="Times New Roman"/>
+          <w:sz w:val="28"/>
+          <w:szCs w:val="28"/>
+        </w:rPr>
+        <w:t>)</w:t>
+      </w:r>
+    </w:p>
+    <w:p>
+      <w:pPr>
+        <w:pStyle w:val="ListParagraph"/>
+        <w:ind w:left="1080"/>
+        <w:rPr>
+          <w:rFonts w:ascii="Times New Roman" w:hAnsi="Times New Roman" w:cs="Times New Roman"/>
+          <w:sz w:val="28"/>
+          <w:szCs w:val="28"/>
+        </w:rPr>
+      </w:pPr>
+      <w:r>
+        <w:rPr>
+          <w:rFonts w:ascii="Times New Roman" w:hAnsi="Times New Roman" w:cs="Times New Roman"/>
+          <w:sz w:val="28"/>
+          <w:szCs w:val="28"/>
+        </w:rPr>
+        <w:t>+ Void: DeleteDisk</w:t>
+      </w:r>
+      <w:r>
+        <w:rPr>
+          <w:rFonts w:ascii="Times New Roman" w:hAnsi="Times New Roman" w:cs="Times New Roman"/>
+          <w:sz w:val="28"/>
+          <w:szCs w:val="28"/>
+        </w:rPr>
+        <w:t>(</w:t>
+      </w:r>
+      <w:r>
+        <w:rPr>
+          <w:rFonts w:ascii="Times New Roman" w:hAnsi="Times New Roman" w:cs="Times New Roman"/>
+          <w:sz w:val="28"/>
+          <w:szCs w:val="28"/>
+        </w:rPr>
+        <w:t>Disk disk</w:t>
+      </w:r>
+      <w:r>
+        <w:rPr>
+          <w:rFonts w:ascii="Times New Roman" w:hAnsi="Times New Roman" w:cs="Times New Roman"/>
+          <w:sz w:val="28"/>
+          <w:szCs w:val="28"/>
+        </w:rPr>
+        <w:t>)</w:t>
+      </w:r>
+    </w:p>
+    <w:p>
+      <w:pPr>
+        <w:pStyle w:val="ListParagraph"/>
+        <w:ind w:left="1080"/>
+        <w:rPr>
+          <w:rFonts w:ascii="Times New Roman" w:hAnsi="Times New Roman" w:cs="Times New Roman"/>
+          <w:sz w:val="28"/>
+          <w:szCs w:val="28"/>
+        </w:rPr>
+      </w:pPr>
+      <w:r>
+        <w:rPr>
+          <w:rFonts w:ascii="Times New Roman" w:hAnsi="Times New Roman" w:cs="Times New Roman"/>
+          <w:sz w:val="28"/>
+          <w:szCs w:val="28"/>
+        </w:rPr>
+        <w:t>+ List&lt;</w:t>
+      </w:r>
+      <w:r>
+        <w:rPr>
+          <w:rFonts w:ascii="Times New Roman" w:hAnsi="Times New Roman" w:cs="Times New Roman"/>
+          <w:sz w:val="28"/>
+          <w:szCs w:val="28"/>
+        </w:rPr>
+        <w:t xml:space="preserve"> </w:t>
+      </w:r>
+      <w:r>
+        <w:rPr>
+          <w:rFonts w:ascii="Times New Roman" w:hAnsi="Times New Roman" w:cs="Times New Roman"/>
+          <w:sz w:val="28"/>
+          <w:szCs w:val="28"/>
+        </w:rPr>
+        <w:t xml:space="preserve">Disk </w:t>
+      </w:r>
+      <w:r>
+        <w:rPr>
+          <w:rFonts w:ascii="Times New Roman" w:hAnsi="Times New Roman" w:cs="Times New Roman"/>
+          <w:sz w:val="28"/>
+          <w:szCs w:val="28"/>
+        </w:rPr>
+        <w:t>&gt;: GetAllDisk</w:t>
+      </w:r>
+      <w:r>
+        <w:rPr>
+          <w:rFonts w:ascii="Times New Roman" w:hAnsi="Times New Roman" w:cs="Times New Roman"/>
+          <w:sz w:val="28"/>
+          <w:szCs w:val="28"/>
+        </w:rPr>
+        <w:t>()</w:t>
+      </w:r>
+    </w:p>
+    <w:p>
+      <w:pPr>
+        <w:pStyle w:val="ListParagraph"/>
+        <w:ind w:left="1080"/>
+        <w:rPr>
+          <w:rFonts w:ascii="Times New Roman" w:hAnsi="Times New Roman" w:cs="Times New Roman"/>
+          <w:sz w:val="28"/>
+          <w:szCs w:val="28"/>
+        </w:rPr>
+      </w:pPr>
+      <w:r>
+        <w:rPr>
+          <w:rFonts w:ascii="Times New Roman" w:hAnsi="Times New Roman" w:cs="Times New Roman"/>
+          <w:sz w:val="28"/>
+          <w:szCs w:val="28"/>
+        </w:rPr>
+        <w:t xml:space="preserve">+ </w:t>
+      </w:r>
+      <w:r>
+        <w:rPr>
+          <w:rFonts w:ascii="Times New Roman" w:hAnsi="Times New Roman" w:cs="Times New Roman"/>
+          <w:sz w:val="28"/>
+          <w:szCs w:val="28"/>
+        </w:rPr>
+        <w:t>Disk</w:t>
+      </w:r>
+      <w:r>
+        <w:rPr>
+          <w:rFonts w:ascii="Times New Roman" w:hAnsi="Times New Roman" w:cs="Times New Roman"/>
+          <w:sz w:val="28"/>
+          <w:szCs w:val="28"/>
+        </w:rPr>
+        <w:t>: GetDisk</w:t>
+      </w:r>
+      <w:r>
+        <w:rPr>
+          <w:rFonts w:ascii="Times New Roman" w:hAnsi="Times New Roman" w:cs="Times New Roman"/>
+          <w:sz w:val="28"/>
+          <w:szCs w:val="28"/>
+        </w:rPr>
+        <w:t xml:space="preserve">(int </w:t>
+      </w:r>
+      <w:r>
+        <w:rPr>
+          <w:rFonts w:ascii="Times New Roman" w:hAnsi="Times New Roman" w:cs="Times New Roman"/>
+          <w:sz w:val="28"/>
+          <w:szCs w:val="28"/>
+        </w:rPr>
+        <w:t>diskID</w:t>
+      </w:r>
+      <w:r>
+        <w:rPr>
+          <w:rFonts w:ascii="Times New Roman" w:hAnsi="Times New Roman" w:cs="Times New Roman"/>
+          <w:sz w:val="28"/>
+          <w:szCs w:val="28"/>
+        </w:rPr>
+        <w:t>)</w:t>
+      </w:r>
+    </w:p>
+    <w:p>
+      <w:pPr>
+        <w:pStyle w:val="ListParagraph"/>
+        <w:ind w:left="1080"/>
+        <w:rPr>
+          <w:rFonts w:ascii="Times New Roman" w:hAnsi="Times New Roman" w:cs="Times New Roman"/>
+          <w:sz w:val="28"/>
+          <w:szCs w:val="28"/>
+        </w:rPr>
+      </w:pPr>
     </w:p>
     <w:p>
       <w:pPr>
@@ -1395,15 +1554,52 @@
           <w:sz w:val="28"/>
           <w:szCs w:val="28"/>
         </w:rPr>
-        <w:t xml:space="preserve">+ List&lt;Title&gt;: </w:t>
-      </w:r>
-      <w:r>
-        <w:rPr>
-          <w:rFonts w:ascii="Times New Roman" w:hAnsi="Times New Roman" w:cs="Times New Roman"/>
-          <w:sz w:val="28"/>
-          <w:szCs w:val="28"/>
-        </w:rPr>
-        <w:t>Get</w:t>
+        <w:t>+ List&lt;Title&gt;: Get</w:t>
+      </w:r>
+      <w:r>
+        <w:rPr>
+          <w:rFonts w:ascii="Times New Roman" w:hAnsi="Times New Roman" w:cs="Times New Roman"/>
+          <w:sz w:val="28"/>
+          <w:szCs w:val="28"/>
+        </w:rPr>
+        <w:t>AllTitle(</w:t>
+      </w:r>
+      <w:bookmarkStart w:id="0" w:name="_GoBack"/>
+      <w:bookmarkEnd w:id="0"/>
+      <w:r>
+        <w:rPr>
+          <w:rFonts w:ascii="Times New Roman" w:hAnsi="Times New Roman" w:cs="Times New Roman"/>
+          <w:sz w:val="28"/>
+          <w:szCs w:val="28"/>
+        </w:rPr>
+        <w:t>)</w:t>
+      </w:r>
+    </w:p>
+    <w:p>
+      <w:pPr>
+        <w:pStyle w:val="ListParagraph"/>
+        <w:ind w:left="1080"/>
+        <w:rPr>
+          <w:rFonts w:ascii="Times New Roman" w:hAnsi="Times New Roman" w:cs="Times New Roman"/>
+          <w:sz w:val="28"/>
+          <w:szCs w:val="28"/>
+        </w:rPr>
+      </w:pPr>
+      <w:r>
+        <w:rPr>
+          <w:rFonts w:ascii="Times New Roman" w:hAnsi="Times New Roman" w:cs="Times New Roman"/>
+          <w:sz w:val="28"/>
+          <w:szCs w:val="28"/>
+        </w:rPr>
+        <w:t>+ Void: UpdateTitle</w:t>
+      </w:r>
+      <w:r>
+        <w:rPr>
+          <w:rFonts w:ascii="Times New Roman" w:hAnsi="Times New Roman" w:cs="Times New Roman"/>
+          <w:sz w:val="28"/>
+          <w:szCs w:val="28"/>
+        </w:rPr>
+        <w:t>(</w:t>
       </w:r>
       <w:r>
         <w:rPr>
@@ -1419,8 +1615,140 @@
           <w:sz w:val="28"/>
           <w:szCs w:val="28"/>
         </w:rPr>
-        <w:t>(int num)</w:t>
-      </w:r>
+        <w:t xml:space="preserve"> </w:t>
+      </w:r>
+      <w:r>
+        <w:rPr>
+          <w:rFonts w:ascii="Times New Roman" w:hAnsi="Times New Roman" w:cs="Times New Roman"/>
+          <w:sz w:val="28"/>
+          <w:szCs w:val="28"/>
+        </w:rPr>
+        <w:t>title</w:t>
+      </w:r>
+      <w:r>
+        <w:rPr>
+          <w:rFonts w:ascii="Times New Roman" w:hAnsi="Times New Roman" w:cs="Times New Roman"/>
+          <w:sz w:val="28"/>
+          <w:szCs w:val="28"/>
+        </w:rPr>
+        <w:t>)</w:t>
+      </w:r>
+    </w:p>
+    <w:p>
+      <w:pPr>
+        <w:pStyle w:val="ListParagraph"/>
+        <w:ind w:left="1080"/>
+        <w:rPr>
+          <w:rFonts w:ascii="Times New Roman" w:hAnsi="Times New Roman" w:cs="Times New Roman"/>
+          <w:sz w:val="28"/>
+          <w:szCs w:val="28"/>
+        </w:rPr>
+      </w:pPr>
+      <w:r>
+        <w:rPr>
+          <w:rFonts w:ascii="Times New Roman" w:hAnsi="Times New Roman" w:cs="Times New Roman"/>
+          <w:sz w:val="28"/>
+          <w:szCs w:val="28"/>
+        </w:rPr>
+        <w:t>+ Void: AddNewTitle</w:t>
+      </w:r>
+      <w:r>
+        <w:rPr>
+          <w:rFonts w:ascii="Times New Roman" w:hAnsi="Times New Roman" w:cs="Times New Roman"/>
+          <w:sz w:val="28"/>
+          <w:szCs w:val="28"/>
+        </w:rPr>
+        <w:t>(Title title)</w:t>
+      </w:r>
+    </w:p>
+    <w:p>
+      <w:pPr>
+        <w:pStyle w:val="ListParagraph"/>
+        <w:ind w:left="1080"/>
+        <w:rPr>
+          <w:rFonts w:ascii="Times New Roman" w:hAnsi="Times New Roman" w:cs="Times New Roman"/>
+          <w:sz w:val="28"/>
+          <w:szCs w:val="28"/>
+        </w:rPr>
+      </w:pPr>
+      <w:r>
+        <w:rPr>
+          <w:rFonts w:ascii="Times New Roman" w:hAnsi="Times New Roman" w:cs="Times New Roman"/>
+          <w:sz w:val="28"/>
+          <w:szCs w:val="28"/>
+        </w:rPr>
+        <w:t>+ Void: DeleteTitle</w:t>
+      </w:r>
+      <w:r>
+        <w:rPr>
+          <w:rFonts w:ascii="Times New Roman" w:hAnsi="Times New Roman" w:cs="Times New Roman"/>
+          <w:sz w:val="28"/>
+          <w:szCs w:val="28"/>
+        </w:rPr>
+        <w:t>(Title title)</w:t>
+      </w:r>
+    </w:p>
+    <w:p>
+      <w:pPr>
+        <w:pStyle w:val="ListParagraph"/>
+        <w:ind w:left="1080"/>
+        <w:rPr>
+          <w:rFonts w:ascii="Times New Roman" w:hAnsi="Times New Roman" w:cs="Times New Roman"/>
+          <w:sz w:val="28"/>
+          <w:szCs w:val="28"/>
+        </w:rPr>
+      </w:pPr>
+      <w:r>
+        <w:rPr>
+          <w:rFonts w:ascii="Times New Roman" w:hAnsi="Times New Roman" w:cs="Times New Roman"/>
+          <w:sz w:val="28"/>
+          <w:szCs w:val="28"/>
+        </w:rPr>
+        <w:t>+ Title</w:t>
+      </w:r>
+      <w:r>
+        <w:rPr>
+          <w:rFonts w:ascii="Times New Roman" w:hAnsi="Times New Roman" w:cs="Times New Roman"/>
+          <w:sz w:val="28"/>
+          <w:szCs w:val="28"/>
+        </w:rPr>
+        <w:t>: GetTitle</w:t>
+      </w:r>
+      <w:r>
+        <w:rPr>
+          <w:rFonts w:ascii="Times New Roman" w:hAnsi="Times New Roman" w:cs="Times New Roman"/>
+          <w:sz w:val="28"/>
+          <w:szCs w:val="28"/>
+        </w:rPr>
+        <w:t>(int title</w:t>
+      </w:r>
+      <w:r>
+        <w:rPr>
+          <w:rFonts w:ascii="Times New Roman" w:hAnsi="Times New Roman" w:cs="Times New Roman"/>
+          <w:sz w:val="28"/>
+          <w:szCs w:val="28"/>
+        </w:rPr>
+        <w:t>ID</w:t>
+      </w:r>
+      <w:r>
+        <w:rPr>
+          <w:rFonts w:ascii="Times New Roman" w:hAnsi="Times New Roman" w:cs="Times New Roman"/>
+          <w:sz w:val="28"/>
+          <w:szCs w:val="28"/>
+        </w:rPr>
+        <w:t>)</w:t>
+      </w:r>
+    </w:p>
+    <w:p>
+      <w:pPr>
+        <w:pStyle w:val="ListParagraph"/>
+        <w:ind w:left="1080"/>
+        <w:rPr>
+          <w:rFonts w:ascii="Times New Roman" w:hAnsi="Times New Roman" w:cs="Times New Roman"/>
+          <w:sz w:val="28"/>
+          <w:szCs w:val="28"/>
+        </w:rPr>
+      </w:pPr>
     </w:p>
     <w:p>
       <w:pPr>
@@ -1581,8 +1909,6 @@
         </w:rPr>
         <w:t>:</w:t>
       </w:r>
-      <w:bookmarkStart w:id="0" w:name="_GoBack"/>
-      <w:bookmarkEnd w:id="0"/>
       <w:r>
         <w:rPr>
           <w:rFonts w:ascii="Times New Roman" w:hAnsi="Times New Roman" w:cs="Times New Roman"/>
@@ -1605,15 +1931,7 @@
           <w:sz w:val="28"/>
           <w:szCs w:val="28"/>
         </w:rPr>
-        <w:t xml:space="preserve"> </w:t>
-      </w:r>
-      <w:r>
-        <w:rPr>
-          <w:rFonts w:ascii="Times New Roman" w:hAnsi="Times New Roman" w:cs="Times New Roman"/>
-          <w:sz w:val="28"/>
-          <w:szCs w:val="28"/>
-        </w:rPr>
-        <w:t>(string</w:t>
+        <w:t xml:space="preserve"> (string</w:t>
       </w:r>
       <w:r>
         <w:rPr>
@@ -1646,8 +1964,8 @@
 </file>
 
 <file path=word/numbering.xml><?xml version="1.0" encoding="utf-8"?>
-<w:numbering xmlns:wpc="http://schemas.microsoft.com/office/word/2010/wordprocessingCanvas" xmlns:cx="http://schemas.microsoft.com/office/drawing/2014/chartex" xmlns:mc="http://schemas.openxmlformats.org/markup-compatibility/2006" xmlns:o="urn:schemas-microsoft-com:office:office" xmlns:r="http://schemas.openxmlformats.org/officeDocument/2006/relationships" xmlns:m="http://schemas.openxmlformats.org/officeDocument/2006/math" xmlns:v="urn:schemas-microsoft-com:vml" xmlns:wp14="http://schemas.microsoft.com/office/word/2010/wordprocessingDrawing" xmlns:wp="http://schemas.openxmlformats.org/drawingml/2006/wordprocessingDrawing" xmlns:w10="urn:schemas-microsoft-com:office:word" xmlns:w="http://schemas.openxmlformats.org/wordprocessingml/2006/main" xmlns:w14="http://schemas.microsoft.com/office/word/2010/wordml" xmlns:w15="http://schemas.microsoft.com/office/word/2012/wordml" xmlns:w16se="http://schemas.microsoft.com/office/word/2015/wordml/symex" xmlns:wpg="http://schemas.microsoft.com/office/word/2010/wordprocessingGroup" xmlns:wpi="http://schemas.microsoft.com/office/word/2010/wordprocessingInk" xmlns:wne="http://schemas.microsoft.com/office/word/2006/wordml" xmlns:wps="http://schemas.microsoft.com/office/word/2010/wordprocessingShape" mc:Ignorable="w14 w15 w16se wp14">
-  <w:abstractNum w:abstractNumId="0" w15:restartNumberingAfterBreak="0">
+<w:numbering xmlns:wpc="http://schemas.microsoft.com/office/word/2010/wordprocessingCanvas" xmlns:mc="http://schemas.openxmlformats.org/markup-compatibility/2006" xmlns:o="urn:schemas-microsoft-com:office:office" xmlns:r="http://schemas.openxmlformats.org/officeDocument/2006/relationships" xmlns:m="http://schemas.openxmlformats.org/officeDocument/2006/math" xmlns:v="urn:schemas-microsoft-com:vml" xmlns:wp14="http://schemas.microsoft.com/office/word/2010/wordprocessingDrawing" xmlns:wp="http://schemas.openxmlformats.org/drawingml/2006/wordprocessingDrawing" xmlns:w10="urn:schemas-microsoft-com:office:word" xmlns:w="http://schemas.openxmlformats.org/wordprocessingml/2006/main" xmlns:w14="http://schemas.microsoft.com/office/word/2010/wordml" xmlns:w15="http://schemas.microsoft.com/office/word/2012/wordml" xmlns:wpg="http://schemas.microsoft.com/office/word/2010/wordprocessingGroup" xmlns:wpi="http://schemas.microsoft.com/office/word/2010/wordprocessingInk" xmlns:wne="http://schemas.microsoft.com/office/word/2006/wordml" xmlns:wps="http://schemas.microsoft.com/office/word/2010/wordprocessingShape" mc:Ignorable="w14 w15 wp14">
+  <w:abstractNum w:abstractNumId="0">
     <w:nsid w:val="02EA734E"/>
     <w:multiLevelType w:val="hybridMultilevel"/>
     <w:tmpl w:val="6A5E144E"/>
@@ -1736,7 +2054,7 @@
       </w:pPr>
     </w:lvl>
   </w:abstractNum>
-  <w:abstractNum w:abstractNumId="1" w15:restartNumberingAfterBreak="0">
+  <w:abstractNum w:abstractNumId="1">
     <w:nsid w:val="290F6184"/>
     <w:multiLevelType w:val="hybridMultilevel"/>
     <w:tmpl w:val="B87AB15E"/>
@@ -1822,7 +2140,7 @@
       </w:pPr>
     </w:lvl>
   </w:abstractNum>
-  <w:abstractNum w:abstractNumId="2" w15:restartNumberingAfterBreak="0">
+  <w:abstractNum w:abstractNumId="2">
     <w:nsid w:val="2B0E7E1B"/>
     <w:multiLevelType w:val="hybridMultilevel"/>
     <w:tmpl w:val="07A6E448"/>
@@ -1935,7 +2253,7 @@
       </w:rPr>
     </w:lvl>
   </w:abstractNum>
-  <w:abstractNum w:abstractNumId="3" w15:restartNumberingAfterBreak="0">
+  <w:abstractNum w:abstractNumId="3">
     <w:nsid w:val="31E72CE2"/>
     <w:multiLevelType w:val="hybridMultilevel"/>
     <w:tmpl w:val="7FAE9552"/>
@@ -2024,7 +2342,7 @@
       </w:pPr>
     </w:lvl>
   </w:abstractNum>
-  <w:abstractNum w:abstractNumId="4" w15:restartNumberingAfterBreak="0">
+  <w:abstractNum w:abstractNumId="4">
     <w:nsid w:val="3D400A24"/>
     <w:multiLevelType w:val="hybridMultilevel"/>
     <w:tmpl w:val="8026B830"/>
@@ -2113,7 +2431,7 @@
       </w:pPr>
     </w:lvl>
   </w:abstractNum>
-  <w:abstractNum w:abstractNumId="5" w15:restartNumberingAfterBreak="0">
+  <w:abstractNum w:abstractNumId="5">
     <w:nsid w:val="518F177C"/>
     <w:multiLevelType w:val="hybridMultilevel"/>
     <w:tmpl w:val="98D224F8"/>
@@ -2224,7 +2542,7 @@
 </file>
 
 <file path=word/styles.xml><?xml version="1.0" encoding="utf-8"?>
-<w:styles xmlns:mc="http://schemas.openxmlformats.org/markup-compatibility/2006" xmlns:r="http://schemas.openxmlformats.org/officeDocument/2006/relationships" xmlns:w="http://schemas.openxmlformats.org/wordprocessingml/2006/main" xmlns:w14="http://schemas.microsoft.com/office/word/2010/wordml" xmlns:w15="http://schemas.microsoft.com/office/word/2012/wordml" xmlns:w16se="http://schemas.microsoft.com/office/word/2015/wordml/symex" mc:Ignorable="w14 w15 w16se">
+<w:styles xmlns:mc="http://schemas.openxmlformats.org/markup-compatibility/2006" xmlns:r="http://schemas.openxmlformats.org/officeDocument/2006/relationships" xmlns:w="http://schemas.openxmlformats.org/wordprocessingml/2006/main" xmlns:w14="http://schemas.microsoft.com/office/word/2010/wordml" xmlns:w15="http://schemas.microsoft.com/office/word/2012/wordml" mc:Ignorable="w14 w15">
   <w:docDefaults>
     <w:rPrDefault>
       <w:rPr>

</xml_diff>

<commit_message>
Note*: All of method with “Get” prefix have to using LIKE (in sqlserver) , find by Name or by ID and return a list
</commit_message>
<xml_diff>
--- a/Document/VIDEO RENTAL PROJECT'S API.docx
+++ b/Document/VIDEO RENTAL PROJECT'S API.docx
@@ -1,6 +1,6 @@
 
 <file path=word/document.xml><?xml version="1.0" encoding="utf-8"?>
-<w:document xmlns:wpc="http://schemas.microsoft.com/office/word/2010/wordprocessingCanvas" xmlns:cx="http://schemas.microsoft.com/office/drawing/2014/chartex" xmlns:cx1="http://schemas.microsoft.com/office/drawing/2015/9/8/chartex" xmlns:cx2="http://schemas.microsoft.com/office/drawing/2015/10/21/chartex" xmlns:cx3="http://schemas.microsoft.com/office/drawing/2016/5/9/chartex" xmlns:cx4="http://schemas.microsoft.com/office/drawing/2016/5/10/chartex" xmlns:cx5="http://schemas.microsoft.com/office/drawing/2016/5/11/chartex" xmlns:cx6="http://schemas.microsoft.com/office/drawing/2016/5/12/chartex" xmlns:cx7="http://schemas.microsoft.com/office/drawing/2016/5/13/chartex" xmlns:cx8="http://schemas.microsoft.com/office/drawing/2016/5/14/chartex" xmlns:mc="http://schemas.openxmlformats.org/markup-compatibility/2006" xmlns:aink="http://schemas.microsoft.com/office/drawing/2016/ink" xmlns:am3d="http://schemas.microsoft.com/office/drawing/2017/model3d" xmlns:o="urn:schemas-microsoft-com:office:office" xmlns:r="http://schemas.openxmlformats.org/officeDocument/2006/relationships" xmlns:m="http://schemas.openxmlformats.org/officeDocument/2006/math" xmlns:v="urn:schemas-microsoft-com:vml" xmlns:wp14="http://schemas.microsoft.com/office/word/2010/wordprocessingDrawing" xmlns:wp="http://schemas.openxmlformats.org/drawingml/2006/wordprocessingDrawing" xmlns:w10="urn:schemas-microsoft-com:office:word" xmlns:w="http://schemas.openxmlformats.org/wordprocessingml/2006/main" xmlns:w14="http://schemas.microsoft.com/office/word/2010/wordml" xmlns:w15="http://schemas.microsoft.com/office/word/2012/wordml" xmlns:w16cid="http://schemas.microsoft.com/office/word/2016/wordml/cid" xmlns:w16se="http://schemas.microsoft.com/office/word/2015/wordml/symex" xmlns:wpg="http://schemas.microsoft.com/office/word/2010/wordprocessingGroup" xmlns:wpi="http://schemas.microsoft.com/office/word/2010/wordprocessingInk" xmlns:wne="http://schemas.microsoft.com/office/word/2006/wordml" xmlns:wps="http://schemas.microsoft.com/office/word/2010/wordprocessingShape" mc:Ignorable="w14 w15 w16se w16cid wp14">
+<w:document xmlns:wpc="http://schemas.microsoft.com/office/word/2010/wordprocessingCanvas" xmlns:cx="http://schemas.microsoft.com/office/drawing/2014/chartex" xmlns:mc="http://schemas.openxmlformats.org/markup-compatibility/2006" xmlns:o="urn:schemas-microsoft-com:office:office" xmlns:r="http://schemas.openxmlformats.org/officeDocument/2006/relationships" xmlns:m="http://schemas.openxmlformats.org/officeDocument/2006/math" xmlns:v="urn:schemas-microsoft-com:vml" xmlns:wp14="http://schemas.microsoft.com/office/word/2010/wordprocessingDrawing" xmlns:wp="http://schemas.openxmlformats.org/drawingml/2006/wordprocessingDrawing" xmlns:w10="urn:schemas-microsoft-com:office:word" xmlns:w="http://schemas.openxmlformats.org/wordprocessingml/2006/main" xmlns:w14="http://schemas.microsoft.com/office/word/2010/wordml" xmlns:w15="http://schemas.microsoft.com/office/word/2012/wordml" xmlns:w16se="http://schemas.microsoft.com/office/word/2015/wordml/symex" xmlns:wpg="http://schemas.microsoft.com/office/word/2010/wordprocessingGroup" xmlns:wpi="http://schemas.microsoft.com/office/word/2010/wordprocessingInk" xmlns:wne="http://schemas.microsoft.com/office/word/2006/wordml" xmlns:wps="http://schemas.microsoft.com/office/word/2010/wordprocessingShape" mc:Ignorable="w14 w15 w16se wp14">
   <w:body>
     <w:p>
       <w:pPr>
@@ -2301,15 +2301,7 @@
           <w:sz w:val="28"/>
           <w:szCs w:val="28"/>
         </w:rPr>
-        <w:t xml:space="preserve">+ </w:t>
-      </w:r>
-      <w:r>
-        <w:rPr>
-          <w:rFonts w:ascii="Times New Roman" w:hAnsi="Times New Roman" w:cs="Times New Roman"/>
-          <w:sz w:val="28"/>
-          <w:szCs w:val="28"/>
-        </w:rPr>
-        <w:t>List&lt; Transaction&gt; GetTransaction(String customerID)</w:t>
+        <w:t>+ List&lt; Transaction&gt; GetTransaction(String customerID)</w:t>
       </w:r>
     </w:p>
     <w:p>
@@ -2330,8 +2322,6 @@
         </w:rPr>
         <w:t>+ Void: WriteTransaction (TransactionDetail transaction)// update</w:t>
       </w:r>
-      <w:bookmarkStart w:id="0" w:name="_GoBack"/>
-      <w:bookmarkEnd w:id="0"/>
     </w:p>
     <w:p>
       <w:pPr>
@@ -2744,6 +2734,50 @@
           <w:szCs w:val="28"/>
         </w:rPr>
       </w:pPr>
+      <w:r>
+        <w:rPr>
+          <w:rFonts w:ascii="Times New Roman" w:hAnsi="Times New Roman" w:cs="Times New Roman"/>
+          <w:sz w:val="28"/>
+          <w:szCs w:val="28"/>
+        </w:rPr>
+        <w:t xml:space="preserve">Note*: All of method with “Get” prefix have to using LIKE (in sqlserver) </w:t>
+      </w:r>
+    </w:p>
+    <w:p>
+      <w:pPr>
+        <w:ind w:left="720"/>
+        <w:rPr>
+          <w:rFonts w:ascii="Times New Roman" w:hAnsi="Times New Roman" w:cs="Times New Roman"/>
+          <w:sz w:val="28"/>
+          <w:szCs w:val="28"/>
+        </w:rPr>
+      </w:pPr>
+      <w:r>
+        <w:rPr>
+          <w:rFonts w:ascii="Times New Roman" w:hAnsi="Times New Roman" w:cs="Times New Roman"/>
+          <w:sz w:val="28"/>
+          <w:szCs w:val="28"/>
+        </w:rPr>
+        <w:t>,</w:t>
+      </w:r>
+      <w:r>
+        <w:rPr>
+          <w:rFonts w:ascii="Times New Roman" w:hAnsi="Times New Roman" w:cs="Times New Roman"/>
+          <w:sz w:val="28"/>
+          <w:szCs w:val="28"/>
+        </w:rPr>
+        <w:t xml:space="preserve"> find by Name or by ID</w:t>
+      </w:r>
+      <w:r>
+        <w:rPr>
+          <w:rFonts w:ascii="Times New Roman" w:hAnsi="Times New Roman" w:cs="Times New Roman"/>
+          <w:sz w:val="28"/>
+          <w:szCs w:val="28"/>
+        </w:rPr>
+        <w:t xml:space="preserve"> and return a list</w:t>
+      </w:r>
+      <w:bookmarkStart w:id="0" w:name="_GoBack"/>
+      <w:bookmarkEnd w:id="0"/>
     </w:p>
     <w:sectPr>
       <w:pgSz w:w="12240" w:h="15840"/>
@@ -2756,7 +2790,7 @@
 </file>
 
 <file path=word/endnotes.xml><?xml version="1.0" encoding="utf-8"?>
-<w:endnotes xmlns:wpc="http://schemas.microsoft.com/office/word/2010/wordprocessingCanvas" xmlns:cx="http://schemas.microsoft.com/office/drawing/2014/chartex" xmlns:cx1="http://schemas.microsoft.com/office/drawing/2015/9/8/chartex" xmlns:cx2="http://schemas.microsoft.com/office/drawing/2015/10/21/chartex" xmlns:cx3="http://schemas.microsoft.com/office/drawing/2016/5/9/chartex" xmlns:cx4="http://schemas.microsoft.com/office/drawing/2016/5/10/chartex" xmlns:cx5="http://schemas.microsoft.com/office/drawing/2016/5/11/chartex" xmlns:cx6="http://schemas.microsoft.com/office/drawing/2016/5/12/chartex" xmlns:cx7="http://schemas.microsoft.com/office/drawing/2016/5/13/chartex" xmlns:cx8="http://schemas.microsoft.com/office/drawing/2016/5/14/chartex" xmlns:mc="http://schemas.openxmlformats.org/markup-compatibility/2006" xmlns:aink="http://schemas.microsoft.com/office/drawing/2016/ink" xmlns:am3d="http://schemas.microsoft.com/office/drawing/2017/model3d" xmlns:o="urn:schemas-microsoft-com:office:office" xmlns:r="http://schemas.openxmlformats.org/officeDocument/2006/relationships" xmlns:m="http://schemas.openxmlformats.org/officeDocument/2006/math" xmlns:v="urn:schemas-microsoft-com:vml" xmlns:wp14="http://schemas.microsoft.com/office/word/2010/wordprocessingDrawing" xmlns:wp="http://schemas.openxmlformats.org/drawingml/2006/wordprocessingDrawing" xmlns:w10="urn:schemas-microsoft-com:office:word" xmlns:w="http://schemas.openxmlformats.org/wordprocessingml/2006/main" xmlns:w14="http://schemas.microsoft.com/office/word/2010/wordml" xmlns:w15="http://schemas.microsoft.com/office/word/2012/wordml" xmlns:w16cid="http://schemas.microsoft.com/office/word/2016/wordml/cid" xmlns:w16se="http://schemas.microsoft.com/office/word/2015/wordml/symex" xmlns:wpg="http://schemas.microsoft.com/office/word/2010/wordprocessingGroup" xmlns:wpi="http://schemas.microsoft.com/office/word/2010/wordprocessingInk" xmlns:wne="http://schemas.microsoft.com/office/word/2006/wordml" xmlns:wps="http://schemas.microsoft.com/office/word/2010/wordprocessingShape" mc:Ignorable="w14 w15 w16se w16cid wp14">
+<w:endnotes xmlns:wpc="http://schemas.microsoft.com/office/word/2010/wordprocessingCanvas" xmlns:cx="http://schemas.microsoft.com/office/drawing/2014/chartex" xmlns:mc="http://schemas.openxmlformats.org/markup-compatibility/2006" xmlns:o="urn:schemas-microsoft-com:office:office" xmlns:r="http://schemas.openxmlformats.org/officeDocument/2006/relationships" xmlns:m="http://schemas.openxmlformats.org/officeDocument/2006/math" xmlns:v="urn:schemas-microsoft-com:vml" xmlns:wp14="http://schemas.microsoft.com/office/word/2010/wordprocessingDrawing" xmlns:wp="http://schemas.openxmlformats.org/drawingml/2006/wordprocessingDrawing" xmlns:w10="urn:schemas-microsoft-com:office:word" xmlns:w="http://schemas.openxmlformats.org/wordprocessingml/2006/main" xmlns:w14="http://schemas.microsoft.com/office/word/2010/wordml" xmlns:w15="http://schemas.microsoft.com/office/word/2012/wordml" xmlns:w16se="http://schemas.microsoft.com/office/word/2015/wordml/symex" xmlns:wpg="http://schemas.microsoft.com/office/word/2010/wordprocessingGroup" xmlns:wpi="http://schemas.microsoft.com/office/word/2010/wordprocessingInk" xmlns:wne="http://schemas.microsoft.com/office/word/2006/wordml" xmlns:wps="http://schemas.microsoft.com/office/word/2010/wordprocessingShape" mc:Ignorable="w14 w15 w16se wp14">
   <w:endnote w:type="separator" w:id="-1">
     <w:p>
       <w:pPr>
@@ -2781,7 +2815,7 @@
 </file>
 
 <file path=word/footnotes.xml><?xml version="1.0" encoding="utf-8"?>
-<w:footnotes xmlns:wpc="http://schemas.microsoft.com/office/word/2010/wordprocessingCanvas" xmlns:cx="http://schemas.microsoft.com/office/drawing/2014/chartex" xmlns:cx1="http://schemas.microsoft.com/office/drawing/2015/9/8/chartex" xmlns:cx2="http://schemas.microsoft.com/office/drawing/2015/10/21/chartex" xmlns:cx3="http://schemas.microsoft.com/office/drawing/2016/5/9/chartex" xmlns:cx4="http://schemas.microsoft.com/office/drawing/2016/5/10/chartex" xmlns:cx5="http://schemas.microsoft.com/office/drawing/2016/5/11/chartex" xmlns:cx6="http://schemas.microsoft.com/office/drawing/2016/5/12/chartex" xmlns:cx7="http://schemas.microsoft.com/office/drawing/2016/5/13/chartex" xmlns:cx8="http://schemas.microsoft.com/office/drawing/2016/5/14/chartex" xmlns:mc="http://schemas.openxmlformats.org/markup-compatibility/2006" xmlns:aink="http://schemas.microsoft.com/office/drawing/2016/ink" xmlns:am3d="http://schemas.microsoft.com/office/drawing/2017/model3d" xmlns:o="urn:schemas-microsoft-com:office:office" xmlns:r="http://schemas.openxmlformats.org/officeDocument/2006/relationships" xmlns:m="http://schemas.openxmlformats.org/officeDocument/2006/math" xmlns:v="urn:schemas-microsoft-com:vml" xmlns:wp14="http://schemas.microsoft.com/office/word/2010/wordprocessingDrawing" xmlns:wp="http://schemas.openxmlformats.org/drawingml/2006/wordprocessingDrawing" xmlns:w10="urn:schemas-microsoft-com:office:word" xmlns:w="http://schemas.openxmlformats.org/wordprocessingml/2006/main" xmlns:w14="http://schemas.microsoft.com/office/word/2010/wordml" xmlns:w15="http://schemas.microsoft.com/office/word/2012/wordml" xmlns:w16cid="http://schemas.microsoft.com/office/word/2016/wordml/cid" xmlns:w16se="http://schemas.microsoft.com/office/word/2015/wordml/symex" xmlns:wpg="http://schemas.microsoft.com/office/word/2010/wordprocessingGroup" xmlns:wpi="http://schemas.microsoft.com/office/word/2010/wordprocessingInk" xmlns:wne="http://schemas.microsoft.com/office/word/2006/wordml" xmlns:wps="http://schemas.microsoft.com/office/word/2010/wordprocessingShape" mc:Ignorable="w14 w15 w16se w16cid wp14">
+<w:footnotes xmlns:wpc="http://schemas.microsoft.com/office/word/2010/wordprocessingCanvas" xmlns:cx="http://schemas.microsoft.com/office/drawing/2014/chartex" xmlns:mc="http://schemas.openxmlformats.org/markup-compatibility/2006" xmlns:o="urn:schemas-microsoft-com:office:office" xmlns:r="http://schemas.openxmlformats.org/officeDocument/2006/relationships" xmlns:m="http://schemas.openxmlformats.org/officeDocument/2006/math" xmlns:v="urn:schemas-microsoft-com:vml" xmlns:wp14="http://schemas.microsoft.com/office/word/2010/wordprocessingDrawing" xmlns:wp="http://schemas.openxmlformats.org/drawingml/2006/wordprocessingDrawing" xmlns:w10="urn:schemas-microsoft-com:office:word" xmlns:w="http://schemas.openxmlformats.org/wordprocessingml/2006/main" xmlns:w14="http://schemas.microsoft.com/office/word/2010/wordml" xmlns:w15="http://schemas.microsoft.com/office/word/2012/wordml" xmlns:w16se="http://schemas.microsoft.com/office/word/2015/wordml/symex" xmlns:wpg="http://schemas.microsoft.com/office/word/2010/wordprocessingGroup" xmlns:wpi="http://schemas.microsoft.com/office/word/2010/wordprocessingInk" xmlns:wne="http://schemas.microsoft.com/office/word/2006/wordml" xmlns:wps="http://schemas.microsoft.com/office/word/2010/wordprocessingShape" mc:Ignorable="w14 w15 w16se wp14">
   <w:footnote w:type="separator" w:id="-1">
     <w:p>
       <w:pPr>
@@ -2806,7 +2840,7 @@
 </file>
 
 <file path=word/numbering.xml><?xml version="1.0" encoding="utf-8"?>
-<w:numbering xmlns:wpc="http://schemas.microsoft.com/office/word/2010/wordprocessingCanvas" xmlns:cx="http://schemas.microsoft.com/office/drawing/2014/chartex" xmlns:cx1="http://schemas.microsoft.com/office/drawing/2015/9/8/chartex" xmlns:cx2="http://schemas.microsoft.com/office/drawing/2015/10/21/chartex" xmlns:cx3="http://schemas.microsoft.com/office/drawing/2016/5/9/chartex" xmlns:cx4="http://schemas.microsoft.com/office/drawing/2016/5/10/chartex" xmlns:cx5="http://schemas.microsoft.com/office/drawing/2016/5/11/chartex" xmlns:cx6="http://schemas.microsoft.com/office/drawing/2016/5/12/chartex" xmlns:cx7="http://schemas.microsoft.com/office/drawing/2016/5/13/chartex" xmlns:cx8="http://schemas.microsoft.com/office/drawing/2016/5/14/chartex" xmlns:mc="http://schemas.openxmlformats.org/markup-compatibility/2006" xmlns:aink="http://schemas.microsoft.com/office/drawing/2016/ink" xmlns:am3d="http://schemas.microsoft.com/office/drawing/2017/model3d" xmlns:o="urn:schemas-microsoft-com:office:office" xmlns:r="http://schemas.openxmlformats.org/officeDocument/2006/relationships" xmlns:m="http://schemas.openxmlformats.org/officeDocument/2006/math" xmlns:v="urn:schemas-microsoft-com:vml" xmlns:wp14="http://schemas.microsoft.com/office/word/2010/wordprocessingDrawing" xmlns:wp="http://schemas.openxmlformats.org/drawingml/2006/wordprocessingDrawing" xmlns:w10="urn:schemas-microsoft-com:office:word" xmlns:w="http://schemas.openxmlformats.org/wordprocessingml/2006/main" xmlns:w14="http://schemas.microsoft.com/office/word/2010/wordml" xmlns:w15="http://schemas.microsoft.com/office/word/2012/wordml" xmlns:w16cid="http://schemas.microsoft.com/office/word/2016/wordml/cid" xmlns:w16se="http://schemas.microsoft.com/office/word/2015/wordml/symex" xmlns:wpg="http://schemas.microsoft.com/office/word/2010/wordprocessingGroup" xmlns:wpi="http://schemas.microsoft.com/office/word/2010/wordprocessingInk" xmlns:wne="http://schemas.microsoft.com/office/word/2006/wordml" xmlns:wps="http://schemas.microsoft.com/office/word/2010/wordprocessingShape" mc:Ignorable="w14 w15 w16se w16cid wp14">
+<w:numbering xmlns:wpc="http://schemas.microsoft.com/office/word/2010/wordprocessingCanvas" xmlns:cx="http://schemas.microsoft.com/office/drawing/2014/chartex" xmlns:mc="http://schemas.openxmlformats.org/markup-compatibility/2006" xmlns:o="urn:schemas-microsoft-com:office:office" xmlns:r="http://schemas.openxmlformats.org/officeDocument/2006/relationships" xmlns:m="http://schemas.openxmlformats.org/officeDocument/2006/math" xmlns:v="urn:schemas-microsoft-com:vml" xmlns:wp14="http://schemas.microsoft.com/office/word/2010/wordprocessingDrawing" xmlns:wp="http://schemas.openxmlformats.org/drawingml/2006/wordprocessingDrawing" xmlns:w10="urn:schemas-microsoft-com:office:word" xmlns:w="http://schemas.openxmlformats.org/wordprocessingml/2006/main" xmlns:w14="http://schemas.microsoft.com/office/word/2010/wordml" xmlns:w15="http://schemas.microsoft.com/office/word/2012/wordml" xmlns:w16se="http://schemas.microsoft.com/office/word/2015/wordml/symex" xmlns:wpg="http://schemas.microsoft.com/office/word/2010/wordprocessingGroup" xmlns:wpi="http://schemas.microsoft.com/office/word/2010/wordprocessingInk" xmlns:wne="http://schemas.microsoft.com/office/word/2006/wordml" xmlns:wps="http://schemas.microsoft.com/office/word/2010/wordprocessingShape" mc:Ignorable="w14 w15 w16se wp14">
   <w:abstractNum w:abstractNumId="0" w15:restartNumberingAfterBreak="0">
     <w:nsid w:val="02EA734E"/>
     <w:multiLevelType w:val="hybridMultilevel"/>
@@ -3414,7 +3448,7 @@
 </file>
 
 <file path=word/styles.xml><?xml version="1.0" encoding="utf-8"?>
-<w:styles xmlns:mc="http://schemas.openxmlformats.org/markup-compatibility/2006" xmlns:r="http://schemas.openxmlformats.org/officeDocument/2006/relationships" xmlns:w="http://schemas.openxmlformats.org/wordprocessingml/2006/main" xmlns:w14="http://schemas.microsoft.com/office/word/2010/wordml" xmlns:w15="http://schemas.microsoft.com/office/word/2012/wordml" xmlns:w16cid="http://schemas.microsoft.com/office/word/2016/wordml/cid" xmlns:w16se="http://schemas.microsoft.com/office/word/2015/wordml/symex" mc:Ignorable="w14 w15 w16se w16cid">
+<w:styles xmlns:mc="http://schemas.openxmlformats.org/markup-compatibility/2006" xmlns:r="http://schemas.openxmlformats.org/officeDocument/2006/relationships" xmlns:w="http://schemas.openxmlformats.org/wordprocessingml/2006/main" xmlns:w14="http://schemas.microsoft.com/office/word/2010/wordml" xmlns:w15="http://schemas.microsoft.com/office/word/2012/wordml" xmlns:w16se="http://schemas.microsoft.com/office/word/2015/wordml/symex" mc:Ignorable="w14 w15 w16se">
   <w:docDefaults>
     <w:rPrDefault>
       <w:rPr>
@@ -3430,7 +3464,7 @@
       </w:pPr>
     </w:pPrDefault>
   </w:docDefaults>
-  <w:latentStyles w:defLockedState="0" w:defUIPriority="99" w:defSemiHidden="0" w:defUnhideWhenUsed="0" w:defQFormat="0" w:count="375">
+  <w:latentStyles w:defLockedState="0" w:defUIPriority="99" w:defSemiHidden="0" w:defUnhideWhenUsed="0" w:defQFormat="0" w:count="371">
     <w:lsdException w:name="Normal" w:uiPriority="0" w:qFormat="1"/>
     <w:lsdException w:name="heading 1" w:uiPriority="9" w:qFormat="1"/>
     <w:lsdException w:name="heading 2" w:semiHidden="1" w:uiPriority="9" w:unhideWhenUsed="1" w:qFormat="1"/>
@@ -3802,10 +3836,6 @@
     <w:lsdException w:name="List Table 5 Dark Accent 6" w:uiPriority="50"/>
     <w:lsdException w:name="List Table 6 Colorful Accent 6" w:uiPriority="51"/>
     <w:lsdException w:name="List Table 7 Colorful Accent 6" w:uiPriority="52"/>
-    <w:lsdException w:name="Mention" w:semiHidden="1" w:unhideWhenUsed="1"/>
-    <w:lsdException w:name="Smart Hyperlink" w:semiHidden="1" w:unhideWhenUsed="1"/>
-    <w:lsdException w:name="Hashtag" w:semiHidden="1" w:unhideWhenUsed="1"/>
-    <w:lsdException w:name="Unresolved Mention" w:semiHidden="1" w:unhideWhenUsed="1"/>
   </w:latentStyles>
   <w:style w:type="paragraph" w:default="1" w:styleId="Normal">
     <w:name w:val="Normal"/>

</xml_diff>